<commit_message>
Notes from class on April 22, 2019
</commit_message>
<xml_diff>
--- a/Assignments/Townes_POLS6310_2019_Spring_JournalPosts_v00.docx
+++ b/Assignments/Townes_POLS6310_2019_Spring_JournalPosts_v00.docx
@@ -9,6 +9,8 @@
           <w:u w:val="single"/>
         </w:rPr>
       </w:pPr>
+      <w:bookmarkStart w:id="0" w:name="_GoBack"/>
+      <w:bookmarkEnd w:id="0"/>
       <w:r>
         <w:rPr>
           <w:u w:val="single"/>
@@ -2015,13 +2017,7 @@
         <w:t>will</w:t>
       </w:r>
       <w:r>
-        <w:t xml:space="preserve"> likewise </w:t>
-      </w:r>
-      <w:r>
-        <w:t xml:space="preserve">have a </w:t>
-      </w:r>
-      <w:r>
-        <w:t xml:space="preserve">negative effect on </w:t>
+        <w:t xml:space="preserve"> likewise have a negative effect on </w:t>
       </w:r>
       <w:r>
         <w:t xml:space="preserve">political parties.  To begin, record labels are still quite relevant to the music industry.  Their roles in the industry and business models for creating value have simply changed.  </w:t>
@@ -2228,8 +2224,6 @@
       <w:pPr>
         <w:spacing w:after="120"/>
       </w:pPr>
-      <w:bookmarkStart w:id="0" w:name="_GoBack"/>
-      <w:bookmarkEnd w:id="0"/>
     </w:p>
     <w:sectPr>
       <w:headerReference w:type="default" r:id="rId8"/>

</xml_diff>